<commit_message>
Update Abstract Template_Application No._Name of the presenting author_ReADMAGMA 2024.docx
</commit_message>
<xml_diff>
--- a/assets/documents/Abstract Template_Application No._Name of the presenting author_ReADMAGMA 2024.docx
+++ b/assets/documents/Abstract Template_Application No._Name of the presenting author_ReADMAGMA 2024.docx
@@ -443,6 +443,40 @@
     </w:p>
     <w:p>
       <w:pPr>
+        <w:rPr>
+          <w:rFonts w:ascii="Times New Roman" w:hAnsi="Times New Roman" w:cs="Times New Roman"/>
+          <w:sz w:val="24"/>
+          <w:szCs w:val="24"/>
+        </w:rPr>
+      </w:pPr>
+      <w:r>
+        <w:rPr>
+          <w:rFonts w:ascii="Times New Roman" w:hAnsi="Times New Roman" w:cs="Times New Roman"/>
+          <w:b/>
+          <w:sz w:val="24"/>
+          <w:szCs w:val="24"/>
+        </w:rPr>
+        <w:t>Keywords:</w:t>
+      </w:r>
+      <w:r>
+        <w:rPr>
+          <w:rFonts w:ascii="Times New Roman" w:hAnsi="Times New Roman" w:cs="Times New Roman"/>
+          <w:sz w:val="24"/>
+          <w:szCs w:val="24"/>
+        </w:rPr>
+        <w:t xml:space="preserve"> </w:t>
+      </w:r>
+      <w:r>
+        <w:rPr>
+          <w:rFonts w:ascii="Times New Roman" w:hAnsi="Times New Roman" w:cs="Times New Roman"/>
+          <w:sz w:val="24"/>
+          <w:szCs w:val="24"/>
+        </w:rPr>
+        <w:t>(maximum of five keywords separated by semicolon)</w:t>
+      </w:r>
+    </w:p>
+    <w:p>
+      <w:pPr>
         <w:jc w:val="both"/>
         <w:rPr>
           <w:rFonts w:ascii="Times New Roman" w:hAnsi="Times New Roman" w:cs="Times New Roman"/>
@@ -457,21 +491,257 @@
           <w:b/>
           <w:sz w:val="24"/>
           <w:szCs w:val="24"/>
+        </w:rPr>
+        <w:t>References:</w:t>
+      </w:r>
+    </w:p>
+    <w:p>
+      <w:pPr>
+        <w:pStyle w:val="ListParagraph"/>
+        <w:numPr>
+          <w:ilvl w:val="0"/>
+          <w:numId w:val="1"/>
+        </w:numPr>
+        <w:jc w:val="both"/>
+        <w:rPr>
+          <w:rFonts w:ascii="Times New Roman" w:hAnsi="Times New Roman" w:cs="Times New Roman"/>
+          <w:sz w:val="24"/>
+          <w:szCs w:val="24"/>
+        </w:rPr>
+      </w:pPr>
+      <w:r>
+        <w:rPr>
+          <w:rFonts w:ascii="Times New Roman" w:hAnsi="Times New Roman" w:cs="Times New Roman"/>
+          <w:sz w:val="24"/>
+          <w:szCs w:val="24"/>
+        </w:rPr>
+        <w:t xml:space="preserve">J. van der Geer, T. </w:t>
+      </w:r>
+      <w:proofErr w:type="spellStart"/>
+      <w:r>
+        <w:rPr>
+          <w:rFonts w:ascii="Times New Roman" w:hAnsi="Times New Roman" w:cs="Times New Roman"/>
+          <w:sz w:val="24"/>
+          <w:szCs w:val="24"/>
+        </w:rPr>
+        <w:t>Handgraaf</w:t>
+      </w:r>
+      <w:proofErr w:type="spellEnd"/>
+      <w:r>
+        <w:rPr>
+          <w:rFonts w:ascii="Times New Roman" w:hAnsi="Times New Roman" w:cs="Times New Roman"/>
+          <w:sz w:val="24"/>
+          <w:szCs w:val="24"/>
+        </w:rPr>
+        <w:t xml:space="preserve">, R.A. Lupton, The art of writing a scientific article, J. Sci. </w:t>
+      </w:r>
+      <w:proofErr w:type="spellStart"/>
+      <w:r>
+        <w:rPr>
+          <w:rFonts w:ascii="Times New Roman" w:hAnsi="Times New Roman" w:cs="Times New Roman"/>
+          <w:sz w:val="24"/>
+          <w:szCs w:val="24"/>
+        </w:rPr>
+        <w:t>Commun</w:t>
+      </w:r>
+      <w:proofErr w:type="spellEnd"/>
+      <w:r>
+        <w:rPr>
+          <w:rFonts w:ascii="Times New Roman" w:hAnsi="Times New Roman" w:cs="Times New Roman"/>
+          <w:sz w:val="24"/>
+          <w:szCs w:val="24"/>
+        </w:rPr>
+        <w:t>. 163 (2020) 51 – 59.</w:t>
+      </w:r>
+    </w:p>
+    <w:p>
+      <w:pPr>
+        <w:pStyle w:val="ListParagraph"/>
+        <w:numPr>
+          <w:ilvl w:val="0"/>
+          <w:numId w:val="1"/>
+        </w:numPr>
+        <w:jc w:val="both"/>
+        <w:rPr>
+          <w:rFonts w:ascii="Times New Roman" w:hAnsi="Times New Roman" w:cs="Times New Roman"/>
+          <w:sz w:val="24"/>
+          <w:szCs w:val="24"/>
+        </w:rPr>
+      </w:pPr>
+      <w:r>
+        <w:rPr>
+          <w:rFonts w:ascii="Times New Roman" w:hAnsi="Times New Roman" w:cs="Times New Roman"/>
+          <w:sz w:val="24"/>
+          <w:szCs w:val="24"/>
+        </w:rPr>
+        <w:t>W. Strunk Jr., E.B. White, The Elements of Style, fourth ed., Longman, New York, 2000.</w:t>
+      </w:r>
+    </w:p>
+    <w:p>
+      <w:pPr>
+        <w:pStyle w:val="ListParagraph"/>
+        <w:numPr>
+          <w:ilvl w:val="0"/>
+          <w:numId w:val="1"/>
+        </w:numPr>
+        <w:jc w:val="both"/>
+        <w:rPr>
+          <w:rFonts w:ascii="Times New Roman" w:hAnsi="Times New Roman" w:cs="Times New Roman"/>
+          <w:sz w:val="24"/>
+          <w:szCs w:val="24"/>
+        </w:rPr>
+      </w:pPr>
+      <w:r>
+        <w:rPr>
+          <w:rFonts w:ascii="Times New Roman" w:hAnsi="Times New Roman" w:cs="Times New Roman"/>
+          <w:sz w:val="24"/>
+          <w:szCs w:val="24"/>
+        </w:rPr>
+        <w:t xml:space="preserve">G.R. </w:t>
+      </w:r>
+      <w:proofErr w:type="spellStart"/>
+      <w:r>
+        <w:rPr>
+          <w:rFonts w:ascii="Times New Roman" w:hAnsi="Times New Roman" w:cs="Times New Roman"/>
+          <w:sz w:val="24"/>
+          <w:szCs w:val="24"/>
+        </w:rPr>
+        <w:t>Mettam</w:t>
+      </w:r>
+      <w:proofErr w:type="spellEnd"/>
+      <w:r>
+        <w:rPr>
+          <w:rFonts w:ascii="Times New Roman" w:hAnsi="Times New Roman" w:cs="Times New Roman"/>
+          <w:sz w:val="24"/>
+          <w:szCs w:val="24"/>
+        </w:rPr>
+        <w:t>, L.B. Adams, How to prepare an electronic version of your article, in: B.S. Jones, R.Z. Smith (Eds.), Introduction to the Electronic Age, E-Publishing Inc., New York, 2020, pp. 281 - 304.</w:t>
+      </w:r>
+    </w:p>
+    <w:p>
+      <w:pPr>
+        <w:pStyle w:val="ListParagraph"/>
+        <w:numPr>
+          <w:ilvl w:val="0"/>
+          <w:numId w:val="1"/>
+        </w:numPr>
+        <w:jc w:val="both"/>
+        <w:rPr>
+          <w:rFonts w:ascii="Times New Roman" w:hAnsi="Times New Roman" w:cs="Times New Roman"/>
+          <w:sz w:val="24"/>
+          <w:szCs w:val="24"/>
           <w:highlight w:val="yellow"/>
         </w:rPr>
-        <w:t xml:space="preserve">File name of the abstract: Application No._Name of the </w:t>
-      </w:r>
+      </w:pPr>
+      <w:r>
+        <w:rPr>
+          <w:rFonts w:ascii="Times New Roman" w:hAnsi="Times New Roman" w:cs="Times New Roman"/>
+          <w:sz w:val="24"/>
+          <w:szCs w:val="24"/>
+        </w:rPr>
+        <w:t xml:space="preserve"> </w:t>
+      </w:r>
+      <w:r>
+        <w:rPr>
+          <w:rFonts w:ascii="Times New Roman" w:hAnsi="Times New Roman" w:cs="Times New Roman"/>
+          <w:sz w:val="24"/>
+          <w:szCs w:val="24"/>
+        </w:rPr>
+        <w:t xml:space="preserve">Cancer Research UK, Cancer statistics reports for the UK. </w:t>
+      </w:r>
+      <w:r>
+        <w:rPr>
+          <w:rFonts w:ascii="Times New Roman" w:hAnsi="Times New Roman" w:cs="Times New Roman"/>
+          <w:sz w:val="24"/>
+          <w:szCs w:val="24"/>
+          <w:u w:val="single"/>
+        </w:rPr>
+        <w:t>http://www.cancerresearchuk.org/aboutcancer/statistics/cancerstatsreport/</w:t>
+      </w:r>
+      <w:r>
+        <w:rPr>
+          <w:rFonts w:ascii="Times New Roman" w:hAnsi="Times New Roman" w:cs="Times New Roman"/>
+          <w:sz w:val="24"/>
+          <w:szCs w:val="24"/>
+        </w:rPr>
+        <w:t>, 2023 (accessed 13 March 2023).</w:t>
+      </w:r>
+    </w:p>
+    <w:p>
+      <w:pPr>
+        <w:jc w:val="both"/>
+        <w:rPr>
+          <w:rFonts w:ascii="Times New Roman" w:hAnsi="Times New Roman" w:cs="Times New Roman"/>
+          <w:b/>
+          <w:sz w:val="24"/>
+          <w:szCs w:val="24"/>
+          <w:highlight w:val="yellow"/>
+        </w:rPr>
+      </w:pPr>
       <w:bookmarkStart w:id="0" w:name="_GoBack"/>
       <w:bookmarkEnd w:id="0"/>
-      <w:r>
+    </w:p>
+    <w:p>
+      <w:pPr>
+        <w:jc w:val="both"/>
         <w:rPr>
           <w:rFonts w:ascii="Times New Roman" w:hAnsi="Times New Roman" w:cs="Times New Roman"/>
           <w:b/>
           <w:sz w:val="24"/>
           <w:szCs w:val="24"/>
+        </w:rPr>
+      </w:pPr>
+      <w:r>
+        <w:rPr>
+          <w:rFonts w:ascii="Times New Roman" w:hAnsi="Times New Roman" w:cs="Times New Roman"/>
+          <w:b/>
+          <w:sz w:val="24"/>
+          <w:szCs w:val="24"/>
           <w:highlight w:val="yellow"/>
         </w:rPr>
-        <w:t>presenting author.pdf</w:t>
+        <w:t>File name of the abstract:</w:t>
+      </w:r>
+      <w:r>
+        <w:rPr>
+          <w:rFonts w:ascii="Times New Roman" w:hAnsi="Times New Roman" w:cs="Times New Roman"/>
+          <w:b/>
+          <w:sz w:val="24"/>
+          <w:szCs w:val="24"/>
+          <w:highlight w:val="yellow"/>
+        </w:rPr>
+        <w:t xml:space="preserve"> Key </w:t>
+      </w:r>
+      <w:proofErr w:type="spellStart"/>
+      <w:r>
+        <w:rPr>
+          <w:rFonts w:ascii="Times New Roman" w:hAnsi="Times New Roman" w:cs="Times New Roman"/>
+          <w:b/>
+          <w:sz w:val="24"/>
+          <w:szCs w:val="24"/>
+          <w:highlight w:val="yellow"/>
+        </w:rPr>
+        <w:t>Topics</w:t>
+      </w:r>
+      <w:r>
+        <w:rPr>
+          <w:rFonts w:ascii="Times New Roman" w:hAnsi="Times New Roman" w:cs="Times New Roman"/>
+          <w:b/>
+          <w:sz w:val="24"/>
+          <w:szCs w:val="24"/>
+          <w:highlight w:val="yellow"/>
+        </w:rPr>
+        <w:t>_Name</w:t>
+      </w:r>
+      <w:proofErr w:type="spellEnd"/>
+      <w:r>
+        <w:rPr>
+          <w:rFonts w:ascii="Times New Roman" w:hAnsi="Times New Roman" w:cs="Times New Roman"/>
+          <w:b/>
+          <w:sz w:val="24"/>
+          <w:szCs w:val="24"/>
+          <w:highlight w:val="yellow"/>
+        </w:rPr>
+        <w:t xml:space="preserve"> of the presenting author.pdf</w:t>
       </w:r>
     </w:p>
     <w:p>
@@ -493,121 +763,6 @@
           <w:szCs w:val="24"/>
         </w:rPr>
       </w:pPr>
-      <w:r>
-        <w:rPr>
-          <w:rFonts w:ascii="Times New Roman" w:hAnsi="Times New Roman" w:cs="Times New Roman"/>
-          <w:noProof/>
-          <w:sz w:val="24"/>
-          <w:szCs w:val="24"/>
-          <w:lang w:eastAsia="en-GB"/>
-        </w:rPr>
-        <w:drawing>
-          <wp:inline distT="0" distB="0" distL="0" distR="0">
-            <wp:extent cx="2463752" cy="2567940"/>
-            <wp:effectExtent l="152400" t="152400" r="356235" b="365760"/>
-            <wp:docPr id="1" name="Picture 1" descr="D:\VIT AP\Conferences\2024\ReAD MAGMA 24\Brochure\logo\4.png"/>
-            <wp:cNvGraphicFramePr>
-              <a:graphicFrameLocks xmlns:a="http://schemas.openxmlformats.org/drawingml/2006/main" noChangeAspect="1"/>
-            </wp:cNvGraphicFramePr>
-            <a:graphic xmlns:a="http://schemas.openxmlformats.org/drawingml/2006/main">
-              <a:graphicData uri="http://schemas.openxmlformats.org/drawingml/2006/picture">
-                <pic:pic xmlns:pic="http://schemas.openxmlformats.org/drawingml/2006/picture">
-                  <pic:nvPicPr>
-                    <pic:cNvPr id="0" name="Picture 1" descr="D:\VIT AP\Conferences\2024\ReAD MAGMA 24\Brochure\logo\4.png"/>
-                    <pic:cNvPicPr>
-                      <a:picLocks noChangeAspect="1" noChangeArrowheads="1"/>
-                    </pic:cNvPicPr>
-                  </pic:nvPicPr>
-                  <pic:blipFill>
-                    <a:blip r:embed="rId6">
-                      <a:extLst>
-                        <a:ext uri="{28A0092B-C50C-407E-A947-70E740481C1C}">
-                          <a14:useLocalDpi xmlns:a14="http://schemas.microsoft.com/office/drawing/2010/main" val="0"/>
-                        </a:ext>
-                      </a:extLst>
-                    </a:blip>
-                    <a:srcRect/>
-                    <a:stretch>
-                      <a:fillRect/>
-                    </a:stretch>
-                  </pic:blipFill>
-                  <pic:spPr bwMode="auto">
-                    <a:xfrm>
-                      <a:off x="0" y="0"/>
-                      <a:ext cx="2474559" cy="2579204"/>
-                    </a:xfrm>
-                    <a:prstGeom prst="rect">
-                      <a:avLst/>
-                    </a:prstGeom>
-                    <a:ln>
-                      <a:noFill/>
-                    </a:ln>
-                    <a:effectLst>
-                      <a:outerShdw blurRad="292100" dist="139700" dir="2700000" algn="tl" rotWithShape="0">
-                        <a:srgbClr val="333333">
-                          <a:alpha val="65000"/>
-                        </a:srgbClr>
-                      </a:outerShdw>
-                    </a:effectLst>
-                  </pic:spPr>
-                </pic:pic>
-              </a:graphicData>
-            </a:graphic>
-          </wp:inline>
-        </w:drawing>
-      </w:r>
-    </w:p>
-    <w:p>
-      <w:pPr>
-        <w:jc w:val="center"/>
-        <w:rPr>
-          <w:rFonts w:ascii="Times New Roman" w:hAnsi="Times New Roman" w:cs="Times New Roman"/>
-          <w:sz w:val="24"/>
-          <w:szCs w:val="24"/>
-        </w:rPr>
-      </w:pPr>
-      <w:r>
-        <w:rPr>
-          <w:rFonts w:ascii="Times New Roman" w:hAnsi="Times New Roman" w:cs="Times New Roman"/>
-          <w:sz w:val="24"/>
-          <w:szCs w:val="24"/>
-        </w:rPr>
-        <w:t>Fig. Caption of the figure should be given</w:t>
-      </w:r>
-    </w:p>
-    <w:p>
-      <w:pPr>
-        <w:rPr>
-          <w:rFonts w:ascii="Times New Roman" w:hAnsi="Times New Roman" w:cs="Times New Roman"/>
-          <w:sz w:val="24"/>
-          <w:szCs w:val="24"/>
-        </w:rPr>
-      </w:pPr>
-      <w:r>
-        <w:rPr>
-          <w:rFonts w:ascii="Times New Roman" w:hAnsi="Times New Roman" w:cs="Times New Roman"/>
-          <w:b/>
-          <w:sz w:val="24"/>
-          <w:szCs w:val="24"/>
-        </w:rPr>
-        <w:t>Keywords:</w:t>
-      </w:r>
-      <w:r>
-        <w:rPr>
-          <w:rFonts w:ascii="Times New Roman" w:hAnsi="Times New Roman" w:cs="Times New Roman"/>
-          <w:sz w:val="24"/>
-          <w:szCs w:val="24"/>
-        </w:rPr>
-        <w:t xml:space="preserve"> </w:t>
-      </w:r>
-      <w:r>
-        <w:rPr>
-          <w:rFonts w:ascii="Times New Roman" w:hAnsi="Times New Roman" w:cs="Times New Roman"/>
-          <w:sz w:val="24"/>
-          <w:szCs w:val="24"/>
-        </w:rPr>
-        <w:t>(maximum of five keywords separated by semicolon)</w:t>
-      </w:r>
     </w:p>
     <w:p>
       <w:pPr>
@@ -709,6 +864,103 @@
     </w:pPr>
   </w:p>
 </w:hdr>
+</file>
+
+<file path=word/numbering.xml><?xml version="1.0" encoding="utf-8"?>
+<w:numbering xmlns:wpc="http://schemas.microsoft.com/office/word/2010/wordprocessingCanvas" xmlns:cx="http://schemas.microsoft.com/office/drawing/2014/chartex" xmlns:cx1="http://schemas.microsoft.com/office/drawing/2015/9/8/chartex" xmlns:mc="http://schemas.openxmlformats.org/markup-compatibility/2006" xmlns:o="urn:schemas-microsoft-com:office:office" xmlns:r="http://schemas.openxmlformats.org/officeDocument/2006/relationships" xmlns:m="http://schemas.openxmlformats.org/officeDocument/2006/math" xmlns:v="urn:schemas-microsoft-com:vml" xmlns:wp14="http://schemas.microsoft.com/office/word/2010/wordprocessingDrawing" xmlns:wp="http://schemas.openxmlformats.org/drawingml/2006/wordprocessingDrawing" xmlns:w10="urn:schemas-microsoft-com:office:word" xmlns:w="http://schemas.openxmlformats.org/wordprocessingml/2006/main" xmlns:w14="http://schemas.microsoft.com/office/word/2010/wordml" xmlns:w15="http://schemas.microsoft.com/office/word/2012/wordml" xmlns:w16se="http://schemas.microsoft.com/office/word/2015/wordml/symex" xmlns:wpg="http://schemas.microsoft.com/office/word/2010/wordprocessingGroup" xmlns:wpi="http://schemas.microsoft.com/office/word/2010/wordprocessingInk" xmlns:wne="http://schemas.microsoft.com/office/word/2006/wordml" xmlns:wps="http://schemas.microsoft.com/office/word/2010/wordprocessingShape" mc:Ignorable="w14 w15 w16se wp14">
+  <w:abstractNum w:abstractNumId="0" w15:restartNumberingAfterBreak="0">
+    <w:nsid w:val="012E0135"/>
+    <w:multiLevelType w:val="hybridMultilevel"/>
+    <w:tmpl w:val="EF48676E"/>
+    <w:lvl w:ilvl="0" w:tplc="85B27578">
+      <w:start w:val="1"/>
+      <w:numFmt w:val="decimal"/>
+      <w:lvlText w:val="[%1]."/>
+      <w:lvlJc w:val="left"/>
+      <w:pPr>
+        <w:ind w:left="720" w:hanging="360"/>
+      </w:pPr>
+      <w:rPr>
+        <w:rFonts w:hint="default"/>
+      </w:rPr>
+    </w:lvl>
+    <w:lvl w:ilvl="1" w:tplc="08090019" w:tentative="1">
+      <w:start w:val="1"/>
+      <w:numFmt w:val="lowerLetter"/>
+      <w:lvlText w:val="%2."/>
+      <w:lvlJc w:val="left"/>
+      <w:pPr>
+        <w:ind w:left="1440" w:hanging="360"/>
+      </w:pPr>
+    </w:lvl>
+    <w:lvl w:ilvl="2" w:tplc="0809001B" w:tentative="1">
+      <w:start w:val="1"/>
+      <w:numFmt w:val="lowerRoman"/>
+      <w:lvlText w:val="%3."/>
+      <w:lvlJc w:val="right"/>
+      <w:pPr>
+        <w:ind w:left="2160" w:hanging="180"/>
+      </w:pPr>
+    </w:lvl>
+    <w:lvl w:ilvl="3" w:tplc="0809000F" w:tentative="1">
+      <w:start w:val="1"/>
+      <w:numFmt w:val="decimal"/>
+      <w:lvlText w:val="%4."/>
+      <w:lvlJc w:val="left"/>
+      <w:pPr>
+        <w:ind w:left="2880" w:hanging="360"/>
+      </w:pPr>
+    </w:lvl>
+    <w:lvl w:ilvl="4" w:tplc="08090019" w:tentative="1">
+      <w:start w:val="1"/>
+      <w:numFmt w:val="lowerLetter"/>
+      <w:lvlText w:val="%5."/>
+      <w:lvlJc w:val="left"/>
+      <w:pPr>
+        <w:ind w:left="3600" w:hanging="360"/>
+      </w:pPr>
+    </w:lvl>
+    <w:lvl w:ilvl="5" w:tplc="0809001B" w:tentative="1">
+      <w:start w:val="1"/>
+      <w:numFmt w:val="lowerRoman"/>
+      <w:lvlText w:val="%6."/>
+      <w:lvlJc w:val="right"/>
+      <w:pPr>
+        <w:ind w:left="4320" w:hanging="180"/>
+      </w:pPr>
+    </w:lvl>
+    <w:lvl w:ilvl="6" w:tplc="0809000F" w:tentative="1">
+      <w:start w:val="1"/>
+      <w:numFmt w:val="decimal"/>
+      <w:lvlText w:val="%7."/>
+      <w:lvlJc w:val="left"/>
+      <w:pPr>
+        <w:ind w:left="5040" w:hanging="360"/>
+      </w:pPr>
+    </w:lvl>
+    <w:lvl w:ilvl="7" w:tplc="08090019" w:tentative="1">
+      <w:start w:val="1"/>
+      <w:numFmt w:val="lowerLetter"/>
+      <w:lvlText w:val="%8."/>
+      <w:lvlJc w:val="left"/>
+      <w:pPr>
+        <w:ind w:left="5760" w:hanging="360"/>
+      </w:pPr>
+    </w:lvl>
+    <w:lvl w:ilvl="8" w:tplc="0809001B" w:tentative="1">
+      <w:start w:val="1"/>
+      <w:numFmt w:val="lowerRoman"/>
+      <w:lvlText w:val="%9."/>
+      <w:lvlJc w:val="right"/>
+      <w:pPr>
+        <w:ind w:left="6480" w:hanging="180"/>
+      </w:pPr>
+    </w:lvl>
+  </w:abstractNum>
+  <w:num w:numId="1">
+    <w:abstractNumId w:val="0"/>
+  </w:num>
+</w:numbering>
 </file>
 
 <file path=word/styles.xml><?xml version="1.0" encoding="utf-8"?>
@@ -1188,6 +1440,17 @@
     <w:uiPriority w:val="99"/>
     <w:rsid w:val="00316285"/>
   </w:style>
+  <w:style w:type="paragraph" w:styleId="ListParagraph">
+    <w:name w:val="List Paragraph"/>
+    <w:basedOn w:val="Normal"/>
+    <w:uiPriority w:val="34"/>
+    <w:qFormat/>
+    <w:rsid w:val="00B9621E"/>
+    <w:pPr>
+      <w:ind w:left="720"/>
+      <w:contextualSpacing/>
+    </w:pPr>
+  </w:style>
 </w:styles>
 </file>
 

</xml_diff>